<commit_message>
openssl and cert files
</commit_message>
<xml_diff>
--- a/letterOfRecGenerator/routes/uploads/output.docx
+++ b/letterOfRecGenerator/routes/uploads/output.docx
@@ -1,23 +1,16 @@
 
 <file path=word/document.xml><?xml version="1.0" encoding="utf-8"?>
-<w:document xmlns:wpc="http://schemas.microsoft.com/office/word/2010/wordprocessingCanvas" xmlns:cx="http://schemas.microsoft.com/office/drawing/2014/chartex" xmlns:cx1="http://schemas.microsoft.com/office/drawing/2015/9/8/chartex" xmlns:cx2="http://schemas.microsoft.com/office/drawing/2015/10/21/chartex" xmlns:cx3="http://schemas.microsoft.com/office/drawing/2016/5/9/chartex" xmlns:cx4="http://schemas.microsoft.com/office/drawing/2016/5/10/chartex" xmlns:cx5="http://schemas.microsoft.com/office/drawing/2016/5/11/chartex" xmlns:cx6="http://schemas.microsoft.com/office/drawing/2016/5/12/chartex" xmlns:cx7="http://schemas.microsoft.com/office/drawing/2016/5/13/chartex" xmlns:cx8="http://schemas.microsoft.com/office/drawing/2016/5/14/chartex" xmlns:mc="http://schemas.openxmlformats.org/markup-compatibility/2006" xmlns:aink="http://schemas.microsoft.com/office/drawing/2016/ink" xmlns:am3d="http://schemas.microsoft.com/office/drawing/2017/model3d" xmlns:o="urn:schemas-microsoft-com:office:office" xmlns:r="http://schemas.openxmlformats.org/officeDocument/2006/relationships" xmlns:m="http://schemas.openxmlformats.org/officeDocument/2006/math" xmlns:v="urn:schemas-microsoft-com:vml" xmlns:wp14="http://schemas.microsoft.com/office/word/2010/wordprocessingDrawing" xmlns:wp="http://schemas.openxmlformats.org/drawingml/2006/wordprocessingDrawing" xmlns:w10="urn:schemas-microsoft-com:office:word" xmlns:w="http://schemas.openxmlformats.org/wordprocessingml/2006/main" xmlns:w14="http://schemas.microsoft.com/office/word/2010/wordml" xmlns:w15="http://schemas.microsoft.com/office/word/2012/wordml" xmlns:w16cid="http://schemas.microsoft.com/office/word/2016/wordml/cid" xmlns:w16se="http://schemas.microsoft.com/office/word/2015/wordml/symex" xmlns:wpg="http://schemas.microsoft.com/office/word/2010/wordprocessingGroup" xmlns:wpi="http://schemas.microsoft.com/office/word/2010/wordprocessingInk" xmlns:wne="http://schemas.microsoft.com/office/word/2006/wordml" xmlns:wps="http://schemas.microsoft.com/office/word/2010/wordprocessingShape" mc:Ignorable="w14 w15 w16se w16cid wp14">
+<w:document xmlns:wpc="http://schemas.microsoft.com/office/word/2010/wordprocessingCanvas" xmlns:cx="http://schemas.microsoft.com/office/drawing/2014/chartex" xmlns:cx1="http://schemas.microsoft.com/office/drawing/2015/9/8/chartex" xmlns:cx2="http://schemas.microsoft.com/office/drawing/2015/10/21/chartex" xmlns:cx3="http://schemas.microsoft.com/office/drawing/2016/5/9/chartex" xmlns:cx4="http://schemas.microsoft.com/office/drawing/2016/5/10/chartex" xmlns:cx5="http://schemas.microsoft.com/office/drawing/2016/5/11/chartex" xmlns:cx6="http://schemas.microsoft.com/office/drawing/2016/5/12/chartex" xmlns:cx7="http://schemas.microsoft.com/office/drawing/2016/5/13/chartex" xmlns:cx8="http://schemas.microsoft.com/office/drawing/2016/5/14/chartex" xmlns:mc="http://schemas.openxmlformats.org/markup-compatibility/2006" xmlns:aink="http://schemas.microsoft.com/office/drawing/2016/ink" xmlns:am3d="http://schemas.microsoft.com/office/drawing/2017/model3d" xmlns:o="urn:schemas-microsoft-com:office:office" xmlns:r="http://schemas.openxmlformats.org/officeDocument/2006/relationships" xmlns:m="http://schemas.openxmlformats.org/officeDocument/2006/math" xmlns:v="urn:schemas-microsoft-com:vml" xmlns:wp14="http://schemas.microsoft.com/office/word/2010/wordprocessingDrawing" xmlns:wp="http://schemas.openxmlformats.org/drawingml/2006/wordprocessingDrawing" xmlns:w10="urn:schemas-microsoft-com:office:word" xmlns:w="http://schemas.openxmlformats.org/wordprocessingml/2006/main" xmlns:w14="http://schemas.microsoft.com/office/word/2010/wordml" xmlns:w15="http://schemas.microsoft.com/office/word/2012/wordml" xmlns:w16cex="http://schemas.microsoft.com/office/word/2018/wordml/cex" xmlns:w16cid="http://schemas.microsoft.com/office/word/2016/wordml/cid" xmlns:w16="http://schemas.microsoft.com/office/word/2018/wordml" xmlns:w16se="http://schemas.microsoft.com/office/word/2015/wordml/symex" xmlns:wpg="http://schemas.microsoft.com/office/word/2010/wordprocessingGroup" xmlns:wpi="http://schemas.microsoft.com/office/word/2010/wordprocessingInk" xmlns:wne="http://schemas.microsoft.com/office/word/2006/wordml" xmlns:wps="http://schemas.microsoft.com/office/word/2010/wordprocessingShape" mc:Ignorable="w14 w15 w16se w16cid w16 w16cex wp14">
   <w:body>
     <w:p>
       <w:pPr>
         <w:pStyle w:val="letterbody"/>
         <w:jc w:val="left"/>
         <w:rPr>
-          <w:rFonts w:ascii="Times" w:hAnsi="Times"/>
-        </w:rPr>
-        <w:sectPr>
-          <w:headerReference w:type="even" r:id="rId6"/>
-          <w:headerReference w:type="first" r:id="rId7"/>
-          <w:footerReference w:type="first" r:id="rId8"/>
-          <w:pgSz w:w="12240" w:h="15840"/>
-          <w:pgMar w:top="1440" w:right="1080" w:bottom="1440" w:left="1627" w:header="720" w:footer="720" w:gutter="0"/>
-          <w:cols w:space="720"/>
-          <w:titlePg/>
-        </w:sectPr>
+          <w:rFonts w:asciiTheme="minorHAnsi" w:hAnsiTheme="minorHAnsi" w:cs="Times New Roman"/>
+          <w:sz w:val="20"/>
+          <w:szCs w:val="20"/>
+        </w:rPr>
       </w:pPr>
     </w:p>
     <w:p>
@@ -25,15 +18,10 @@
         <w:pStyle w:val="letterbody"/>
         <w:jc w:val="left"/>
         <w:rPr>
-          <w:rFonts w:ascii="Times" w:hAnsi="Times"/>
-        </w:rPr>
-        <w:sectPr>
-          <w:type w:val="continuous"/>
-          <w:pgSz w:w="12240" w:h="15840"/>
-          <w:pgMar w:top="1440" w:right="1080" w:bottom="1440" w:left="1627" w:header="720" w:footer="720" w:gutter="0"/>
-          <w:cols w:space="720"/>
-          <w:titlePg/>
-        </w:sectPr>
+          <w:rFonts w:asciiTheme="minorHAnsi" w:hAnsiTheme="minorHAnsi" w:cs="Times New Roman"/>
+          <w:sz w:val="20"/>
+          <w:szCs w:val="20"/>
+        </w:rPr>
       </w:pPr>
     </w:p>
     <w:p>
@@ -41,28 +29,46 @@
         <w:pStyle w:val="letterbody"/>
         <w:jc w:val="left"/>
         <w:rPr>
-          <w:rFonts w:ascii="Times" w:hAnsi="Times"/>
-        </w:rPr>
-        <w:sectPr>
-          <w:type w:val="continuous"/>
-          <w:pgSz w:w="12240" w:h="15840"/>
-          <w:pgMar w:top="1440" w:right="1080" w:bottom="1440" w:left="1627" w:header="720" w:footer="720" w:gutter="0"/>
-          <w:cols w:space="720"/>
-          <w:titlePg/>
-        </w:sectPr>
+          <w:rFonts w:asciiTheme="minorHAnsi" w:hAnsiTheme="minorHAnsi" w:cs="Times New Roman"/>
+          <w:sz w:val="20"/>
+          <w:szCs w:val="20"/>
+        </w:rPr>
       </w:pPr>
+    </w:p>
+    <w:p>
+      <w:pPr>
+        <w:pStyle w:val="letterbody"/>
+        <w:jc w:val="right"/>
+        <w:rPr>
+          <w:rFonts w:asciiTheme="minorHAnsi" w:hAnsiTheme="minorHAnsi" w:cs="Times New Roman"/>
+          <w:sz w:val="20"/>
+          <w:szCs w:val="20"/>
+        </w:rPr>
+      </w:pPr>
+      <w:r>
+        <w:rPr>
+          <w:rFonts w:asciiTheme="minorHAnsi" w:hAnsiTheme="minorHAnsi" w:cs="Times New Roman"/>
+          <w:sz w:val="20"/>
+          <w:szCs w:val="20"/>
+        </w:rPr>
+        <w:t xml:space="preserve">February 23, 2021</w:t>
+      </w:r>
     </w:p>
     <w:p>
       <w:pPr>
         <w:pStyle w:val="letterbody"/>
         <w:jc w:val="left"/>
         <w:rPr>
-          <w:rFonts w:ascii="Times New Roman" w:hAnsi="Times New Roman" w:cs="Times New Roman"/>
+          <w:rFonts w:asciiTheme="minorHAnsi" w:hAnsiTheme="minorHAnsi" w:cs="Times New Roman"/>
+          <w:sz w:val="20"/>
+          <w:szCs w:val="20"/>
         </w:rPr>
       </w:pPr>
       <w:r>
         <w:rPr>
-          <w:rFonts w:ascii="Times New Roman" w:hAnsi="Times New Roman" w:cs="Times New Roman"/>
+          <w:rFonts w:asciiTheme="minorHAnsi" w:hAnsiTheme="minorHAnsi" w:cs="Times New Roman"/>
+          <w:sz w:val="20"/>
+          <w:szCs w:val="20"/>
         </w:rPr>
         <w:t xml:space="preserve"> </w:t>
       </w:r>
@@ -71,37 +77,21 @@
       </w:r>
       <w:r>
         <w:rPr>
-          <w:rFonts w:ascii="Times New Roman" w:hAnsi="Times New Roman" w:cs="Times New Roman"/>
-        </w:rPr>
-        <w:t xml:space="preserve">Dear Google,</w:t>
-      </w:r>
-      <w:r>
-        <w:br/>
-      </w:r>
-      <w:r>
-        <w:rPr>
-          <w:rFonts w:ascii="Times New Roman" w:hAnsi="Times New Roman" w:cs="Times New Roman"/>
-        </w:rPr>
-        <w:t/>
-      </w:r>
-      <w:r>
-        <w:br/>
-      </w:r>
-      <w:r>
-        <w:rPr>
-          <w:rFonts w:ascii="Times New Roman" w:hAnsi="Times New Roman" w:cs="Times New Roman"/>
-        </w:rPr>
-        <w:t xml:space="preserve">It is my honor to recommend Jerry  Tejada  for the Web Development Intern position at the Google.  I know that Jerry would be a great candidate and steward of the awarded opportunity.  While Jerry excels academically, he also serves as an excellent team member of the University of Southern California (USC) Recreational Sports department.  During his tenure he has been an invaluable team player that is deeply and genuinely committed to the health and fitness goals of his clients and has made significant contributions in a variety of arenas furthering the goals of recreational sports. It is my honor to recommend Jerry Tejada for the Web Development Intern position at the Google. I know that Jerry would be a great candidate and steward of the awarded opportunity. While Jerry excels academically, he also serves as an excellent team member of the University of Southern California (USC) Recreational Sports department. During his tenure he has been an invaluable team player that is deeply and genuinely committed to the health and fitness goals of his clients and has made significant contributions in a variety of arenas furthering the goals of recreational sports. </w:t>
-      </w:r>
-      <w:bookmarkStart w:id="0" w:name="_GoBack"/>
-      <w:bookmarkEnd w:id="0"/>
+          <w:rFonts w:asciiTheme="minorHAnsi" w:hAnsiTheme="minorHAnsi" w:cs="Times New Roman"/>
+          <w:sz w:val="20"/>
+          <w:szCs w:val="20"/>
+        </w:rPr>
+        <w:t xml:space="preserve">Jeffrey Miller Him </w:t>
+      </w:r>
     </w:p>
     <w:p>
       <w:pPr>
         <w:pStyle w:val="letterbody"/>
         <w:jc w:val="left"/>
         <w:rPr>
-          <w:rFonts w:ascii="Times New Roman" w:hAnsi="Times New Roman" w:cs="Times New Roman"/>
+          <w:rFonts w:asciiTheme="minorHAnsi" w:hAnsiTheme="minorHAnsi"/>
+          <w:sz w:val="20"/>
+          <w:szCs w:val="20"/>
         </w:rPr>
       </w:pPr>
     </w:p>
@@ -110,18 +100,24 @@
         <w:pStyle w:val="letterbody"/>
         <w:jc w:val="left"/>
         <w:rPr>
-          <w:rFonts w:ascii="Times New Roman" w:hAnsi="Times New Roman" w:cs="Times New Roman"/>
+          <w:rFonts w:asciiTheme="minorHAnsi" w:hAnsiTheme="minorHAnsi" w:cs="Times New Roman"/>
+          <w:sz w:val="20"/>
+          <w:szCs w:val="20"/>
         </w:rPr>
       </w:pPr>
       <w:r>
         <w:rPr>
-          <w:rFonts w:ascii="Times New Roman" w:hAnsi="Times New Roman" w:cs="Times New Roman"/>
+          <w:rFonts w:asciiTheme="minorHAnsi" w:hAnsiTheme="minorHAnsi" w:cs="Times New Roman"/>
+          <w:sz w:val="20"/>
+          <w:szCs w:val="20"/>
         </w:rPr>
         <w:t>Sincerely</w:t>
       </w:r>
       <w:r>
         <w:rPr>
-          <w:rFonts w:ascii="Times New Roman" w:hAnsi="Times New Roman" w:cs="Times New Roman"/>
+          <w:rFonts w:asciiTheme="minorHAnsi" w:hAnsiTheme="minorHAnsi" w:cs="Times New Roman"/>
+          <w:sz w:val="20"/>
+          <w:szCs w:val="20"/>
         </w:rPr>
         <w:t xml:space="preserve">, </w:t>
       </w:r>
@@ -149,7 +145,7 @@
           <w:noProof/>
         </w:rPr>
         <w:drawing>
-          <wp:inline distT="0" distB="0" distL="0" distR="0">
+          <wp:inline distT="0" distB="0" distL="0" distR="0" wp14:anchorId="3F05EBE1" wp14:editId="6136F0A7">
             <wp:extent cx="942975" cy="432522"/>
             <wp:effectExtent l="0" t="0" r="0" b="0"/>
             <wp:docPr id="3" name="Picture 3" descr="C:\Users\jmilleradmin\AppData\Local\Microsoft\Windows\INetCache\Content.Word\JeffreyMillerSignature.bmp"/>
@@ -166,7 +162,7 @@
                     </pic:cNvPicPr>
                   </pic:nvPicPr>
                   <pic:blipFill>
-                    <a:blip r:embed="rId9" cstate="print">
+                    <a:blip r:embed="rId7" cstate="print">
                       <a:extLst>
                         <a:ext uri="{28A0092B-C50C-407E-A947-70E740481C1C}">
                           <a14:useLocalDpi xmlns:a14="http://schemas.microsoft.com/office/drawing/2010/main" val="0"/>
@@ -200,105 +196,128 @@
     </w:p>
     <w:p>
       <w:pPr>
-        <w:autoSpaceDE w:val="0"/>
-        <w:autoSpaceDN w:val="0"/>
         <w:rPr>
           <w:rFonts w:asciiTheme="minorHAnsi" w:eastAsiaTheme="minorEastAsia" w:hAnsiTheme="minorHAnsi"/>
-          <w:noProof/>
-          <w:sz w:val="20"/>
+          <w:b/>
+          <w:noProof/>
+          <w:sz w:val="22"/>
+          <w:szCs w:val="22"/>
         </w:rPr>
       </w:pPr>
-      <w:bookmarkStart w:id="1" w:name="_MailAutoSig"/>
+      <w:bookmarkStart w:id="0" w:name="_MailAutoSig"/>
       <w:r>
         <w:rPr>
           <w:rFonts w:eastAsiaTheme="minorEastAsia"/>
           <w:b/>
-          <w:bCs/>
-          <w:noProof/>
-          <w:color w:val="000000"/>
-          <w:sz w:val="18"/>
+          <w:noProof/>
+          <w:sz w:val="22"/>
+          <w:szCs w:val="22"/>
         </w:rPr>
         <w:t>Jeffrey Miller, Ph.D.</w:t>
       </w:r>
     </w:p>
     <w:p>
       <w:pPr>
-        <w:autoSpaceDE w:val="0"/>
-        <w:autoSpaceDN w:val="0"/>
-        <w:rPr>
-          <w:rFonts w:eastAsiaTheme="minorEastAsia"/>
-          <w:noProof/>
-          <w:sz w:val="22"/>
+        <w:rPr>
+          <w:rFonts w:eastAsiaTheme="minorEastAsia"/>
+          <w:noProof/>
+          <w:sz w:val="20"/>
+          <w:szCs w:val="20"/>
         </w:rPr>
       </w:pPr>
       <w:r>
         <w:rPr>
           <w:rFonts w:eastAsiaTheme="minorEastAsia"/>
           <w:noProof/>
-          <w:sz w:val="18"/>
-          <w:szCs w:val="20"/>
-        </w:rPr>
-        <w:t>Associate Professor of Engineering Practice</w:t>
+          <w:sz w:val="20"/>
+          <w:szCs w:val="20"/>
+        </w:rPr>
+        <w:t>Professor</w:t>
+      </w:r>
+      <w:r>
+        <w:rPr>
+          <w:rFonts w:eastAsiaTheme="minorEastAsia"/>
+          <w:noProof/>
+          <w:sz w:val="20"/>
+          <w:szCs w:val="20"/>
+        </w:rPr>
+        <w:t xml:space="preserve"> of </w:t>
+      </w:r>
+      <w:r>
+        <w:rPr>
+          <w:rFonts w:eastAsiaTheme="minorEastAsia"/>
+          <w:noProof/>
+          <w:sz w:val="20"/>
+          <w:szCs w:val="20"/>
+        </w:rPr>
+        <w:t>Computer Science and Information Technology Practice</w:t>
       </w:r>
     </w:p>
     <w:p>
       <w:pPr>
-        <w:autoSpaceDE w:val="0"/>
-        <w:autoSpaceDN w:val="0"/>
-        <w:rPr>
-          <w:rFonts w:eastAsiaTheme="minorEastAsia"/>
-          <w:noProof/>
-          <w:sz w:val="22"/>
+        <w:rPr>
+          <w:rFonts w:eastAsiaTheme="minorEastAsia"/>
+          <w:noProof/>
+          <w:sz w:val="20"/>
+          <w:szCs w:val="20"/>
         </w:rPr>
       </w:pPr>
       <w:r>
         <w:rPr>
           <w:rFonts w:eastAsiaTheme="minorEastAsia"/>
           <w:noProof/>
-          <w:sz w:val="18"/>
-          <w:szCs w:val="20"/>
-        </w:rPr>
-        <w:t>Department of Computer Science</w:t>
-      </w:r>
-    </w:p>
-    <w:p>
-      <w:pPr>
-        <w:autoSpaceDE w:val="0"/>
-        <w:autoSpaceDN w:val="0"/>
-        <w:rPr>
-          <w:rFonts w:eastAsiaTheme="minorEastAsia"/>
-          <w:noProof/>
-          <w:sz w:val="22"/>
-        </w:rPr>
-      </w:pPr>
-      <w:r>
-        <w:rPr>
-          <w:rFonts w:eastAsiaTheme="minorEastAsia"/>
-          <w:noProof/>
-          <w:sz w:val="18"/>
-          <w:szCs w:val="20"/>
-        </w:rPr>
-        <w:t>CS@SC Summer Camps Director</w:t>
-      </w:r>
-    </w:p>
-    <w:p>
-      <w:pPr>
-        <w:autoSpaceDE w:val="0"/>
-        <w:autoSpaceDN w:val="0"/>
-        <w:rPr>
-          <w:rFonts w:eastAsiaTheme="minorEastAsia"/>
-          <w:noProof/>
-          <w:sz w:val="22"/>
-        </w:rPr>
-      </w:pPr>
-      <w:hyperlink r:id="rId10" w:tgtFrame="_blank" w:history="1">
+          <w:sz w:val="20"/>
+          <w:szCs w:val="20"/>
+        </w:rPr>
+        <w:t>Director, Information Technology Program (</w:t>
+      </w:r>
+      <w:hyperlink r:id="rId8" w:history="1">
         <w:r>
           <w:rPr>
             <w:rStyle w:val="Hyperlink"/>
             <w:rFonts w:eastAsiaTheme="minorEastAsia"/>
             <w:noProof/>
-            <w:color w:val="0000FF"/>
-            <w:sz w:val="18"/>
+            <w:sz w:val="20"/>
+            <w:szCs w:val="20"/>
+          </w:rPr>
+          <w:t>http://itp.usc.edu</w:t>
+        </w:r>
+      </w:hyperlink>
+      <w:r>
+        <w:rPr>
+          <w:rFonts w:eastAsiaTheme="minorEastAsia"/>
+          <w:noProof/>
+          <w:sz w:val="20"/>
+          <w:szCs w:val="20"/>
+        </w:rPr>
+        <w:t xml:space="preserve">) </w:t>
+      </w:r>
+    </w:p>
+    <w:p>
+      <w:pPr>
+        <w:rPr>
+          <w:rFonts w:eastAsiaTheme="minorEastAsia"/>
+          <w:noProof/>
+          <w:sz w:val="20"/>
+          <w:szCs w:val="20"/>
+        </w:rPr>
+      </w:pPr>
+      <w:r>
+        <w:rPr>
+          <w:rFonts w:eastAsiaTheme="minorEastAsia"/>
+          <w:noProof/>
+          <w:sz w:val="20"/>
+          <w:szCs w:val="20"/>
+        </w:rPr>
+        <w:t>Founder, CS@SC Summer Camps (</w:t>
+      </w:r>
+      <w:hyperlink r:id="rId9" w:history="1">
+        <w:r>
+          <w:rPr>
+            <w:rStyle w:val="Hyperlink"/>
+            <w:rFonts w:eastAsiaTheme="minorEastAsia"/>
+            <w:noProof/>
+            <w:sz w:val="20"/>
             <w:szCs w:val="20"/>
           </w:rPr>
           <w:t>http://summercamps.usc.edu</w:t>
@@ -308,48 +327,36 @@
         <w:rPr>
           <w:rFonts w:eastAsiaTheme="minorEastAsia"/>
           <w:noProof/>
-          <w:sz w:val="18"/>
-          <w:szCs w:val="20"/>
-        </w:rPr>
-        <w:t xml:space="preserve"> </w:t>
+          <w:sz w:val="20"/>
+          <w:szCs w:val="20"/>
+        </w:rPr>
+        <w:t>)</w:t>
       </w:r>
     </w:p>
     <w:p>
       <w:pPr>
-        <w:autoSpaceDE w:val="0"/>
-        <w:autoSpaceDN w:val="0"/>
-        <w:rPr>
-          <w:rFonts w:eastAsiaTheme="minorEastAsia"/>
-          <w:noProof/>
-          <w:sz w:val="18"/>
+        <w:rPr>
+          <w:rFonts w:eastAsiaTheme="minorEastAsia"/>
+          <w:noProof/>
+          <w:sz w:val="20"/>
           <w:szCs w:val="20"/>
         </w:rPr>
       </w:pPr>
-      <w:r>
-        <w:rPr>
-          <w:rFonts w:eastAsiaTheme="minorEastAsia"/>
-          <w:noProof/>
-          <w:sz w:val="18"/>
-          <w:szCs w:val="20"/>
-        </w:rPr>
-        <w:t> </w:t>
-      </w:r>
     </w:p>
     <w:p>
       <w:pPr>
-        <w:autoSpaceDE w:val="0"/>
-        <w:autoSpaceDN w:val="0"/>
-        <w:rPr>
-          <w:rFonts w:eastAsiaTheme="minorEastAsia"/>
-          <w:noProof/>
-          <w:sz w:val="22"/>
+        <w:rPr>
+          <w:rFonts w:eastAsiaTheme="minorEastAsia"/>
+          <w:noProof/>
+          <w:sz w:val="20"/>
+          <w:szCs w:val="20"/>
         </w:rPr>
       </w:pPr>
       <w:r>
         <w:rPr>
           <w:rFonts w:eastAsiaTheme="minorEastAsia"/>
           <w:noProof/>
-          <w:sz w:val="18"/>
+          <w:sz w:val="20"/>
           <w:szCs w:val="20"/>
         </w:rPr>
         <w:t>USC Viterbi School of Engineering</w:t>
@@ -357,20 +364,18 @@
     </w:p>
     <w:p>
       <w:pPr>
-        <w:autoSpaceDE w:val="0"/>
-        <w:autoSpaceDN w:val="0"/>
-        <w:rPr>
-          <w:rFonts w:eastAsiaTheme="minorEastAsia"/>
-          <w:noProof/>
-          <w:sz w:val="22"/>
+        <w:rPr>
+          <w:rFonts w:eastAsiaTheme="minorEastAsia"/>
+          <w:noProof/>
+          <w:sz w:val="20"/>
+          <w:szCs w:val="20"/>
         </w:rPr>
       </w:pPr>
       <w:r>
         <w:rPr>
           <w:rFonts w:eastAsiaTheme="minorEastAsia"/>
           <w:noProof/>
-          <w:color w:val="990000"/>
-          <w:sz w:val="18"/>
+          <w:sz w:val="20"/>
           <w:szCs w:val="20"/>
         </w:rPr>
         <w:t>University of Southern California</w:t>
@@ -378,67 +383,59 @@
     </w:p>
     <w:p>
       <w:pPr>
-        <w:autoSpaceDE w:val="0"/>
-        <w:autoSpaceDN w:val="0"/>
-        <w:rPr>
-          <w:rFonts w:eastAsiaTheme="minorEastAsia"/>
-          <w:noProof/>
-          <w:sz w:val="22"/>
+        <w:rPr>
+          <w:rFonts w:eastAsiaTheme="minorEastAsia"/>
+          <w:noProof/>
+          <w:sz w:val="20"/>
+          <w:szCs w:val="20"/>
         </w:rPr>
       </w:pPr>
       <w:r>
         <w:rPr>
           <w:rFonts w:eastAsiaTheme="minorEastAsia"/>
           <w:noProof/>
-          <w:sz w:val="18"/>
-          <w:szCs w:val="20"/>
-        </w:rPr>
-        <w:t>941 Bloom Walk, SAL 342</w:t>
+          <w:sz w:val="20"/>
+          <w:szCs w:val="20"/>
+        </w:rPr>
+        <w:t>3650 McClintock Avenue, OHE 412</w:t>
       </w:r>
     </w:p>
     <w:p>
       <w:pPr>
-        <w:autoSpaceDE w:val="0"/>
-        <w:autoSpaceDN w:val="0"/>
-        <w:rPr>
-          <w:rFonts w:eastAsiaTheme="minorEastAsia"/>
-          <w:noProof/>
-          <w:sz w:val="22"/>
-          <w:lang w:val="es-MX"/>
+        <w:rPr>
+          <w:rFonts w:eastAsiaTheme="minorEastAsia"/>
+          <w:noProof/>
+          <w:sz w:val="20"/>
+          <w:szCs w:val="20"/>
         </w:rPr>
       </w:pPr>
       <w:r>
         <w:rPr>
           <w:rFonts w:eastAsiaTheme="minorEastAsia"/>
           <w:noProof/>
-          <w:sz w:val="18"/>
-          <w:szCs w:val="20"/>
-          <w:lang w:val="es-MX"/>
-        </w:rPr>
-        <w:t>Los Angeles, California 90089-0781</w:t>
+          <w:sz w:val="20"/>
+          <w:szCs w:val="20"/>
+        </w:rPr>
+        <w:t>Los Angeles, CA 90089-1456</w:t>
       </w:r>
     </w:p>
     <w:p>
       <w:pPr>
-        <w:autoSpaceDE w:val="0"/>
-        <w:autoSpaceDN w:val="0"/>
-        <w:rPr>
-          <w:rFonts w:eastAsiaTheme="minorEastAsia"/>
-          <w:noProof/>
-          <w:sz w:val="22"/>
-          <w:lang w:val="es-MX"/>
+        <w:rPr>
+          <w:rFonts w:eastAsiaTheme="minorEastAsia"/>
+          <w:noProof/>
+          <w:sz w:val="20"/>
+          <w:szCs w:val="20"/>
         </w:rPr>
       </w:pPr>
-      <w:hyperlink r:id="rId11" w:tgtFrame="_blank" w:history="1">
+      <w:hyperlink r:id="rId10" w:history="1">
         <w:r>
           <w:rPr>
             <w:rStyle w:val="Hyperlink"/>
             <w:rFonts w:eastAsiaTheme="minorEastAsia"/>
             <w:noProof/>
-            <w:color w:val="0000FF"/>
-            <w:sz w:val="18"/>
+            <w:sz w:val="20"/>
             <w:szCs w:val="20"/>
-            <w:lang w:val="es-MX"/>
           </w:rPr>
           <w:t>jeffrey.miller@usc.edu</w:t>
         </w:r>
@@ -447,12 +444,29 @@
         <w:rPr>
           <w:rFonts w:eastAsiaTheme="minorEastAsia"/>
           <w:noProof/>
-          <w:sz w:val="18"/>
-          <w:szCs w:val="20"/>
-          <w:lang w:val="es-MX"/>
+          <w:sz w:val="20"/>
+          <w:szCs w:val="20"/>
         </w:rPr>
         <w:t xml:space="preserve"> </w:t>
       </w:r>
+    </w:p>
+    <w:p>
+      <w:pPr>
+        <w:rPr>
+          <w:rFonts w:ascii="Times" w:hAnsi="Times"/>
+          <w:sz w:val="20"/>
+        </w:rPr>
+      </w:pPr>
+      <w:r>
+        <w:rPr>
+          <w:rFonts w:eastAsiaTheme="minorEastAsia"/>
+          <w:noProof/>
+          <w:sz w:val="20"/>
+          <w:szCs w:val="20"/>
+        </w:rPr>
+        <w:t>213-740-4542 (office)</w:t>
+      </w:r>
+      <w:bookmarkEnd w:id="0"/>
     </w:p>
     <w:p>
       <w:pPr>
@@ -463,18 +477,11 @@
           <w:sz w:val="20"/>
         </w:rPr>
       </w:pPr>
-      <w:r>
-        <w:rPr>
-          <w:rFonts w:eastAsiaTheme="minorEastAsia"/>
-          <w:noProof/>
-          <w:sz w:val="18"/>
-          <w:szCs w:val="20"/>
-        </w:rPr>
-        <w:t>213-740-7129 (office)</w:t>
-      </w:r>
-      <w:bookmarkEnd w:id="1"/>
     </w:p>
     <w:sectPr>
+      <w:headerReference w:type="even" r:id="rId11"/>
+      <w:headerReference w:type="first" r:id="rId12"/>
+      <w:footerReference w:type="first" r:id="rId13"/>
       <w:type w:val="continuous"/>
       <w:pgSz w:w="12240" w:h="15840"/>
       <w:pgMar w:top="1440" w:right="1080" w:bottom="1440" w:left="1627" w:header="720" w:footer="720" w:gutter="0"/>
@@ -486,7 +493,7 @@
 </file>
 
 <file path=word/endnotes.xml><?xml version="1.0" encoding="utf-8"?>
-<w:endnotes xmlns:wpc="http://schemas.microsoft.com/office/word/2010/wordprocessingCanvas" xmlns:cx="http://schemas.microsoft.com/office/drawing/2014/chartex" xmlns:cx1="http://schemas.microsoft.com/office/drawing/2015/9/8/chartex" xmlns:cx2="http://schemas.microsoft.com/office/drawing/2015/10/21/chartex" xmlns:cx3="http://schemas.microsoft.com/office/drawing/2016/5/9/chartex" xmlns:cx4="http://schemas.microsoft.com/office/drawing/2016/5/10/chartex" xmlns:cx5="http://schemas.microsoft.com/office/drawing/2016/5/11/chartex" xmlns:cx6="http://schemas.microsoft.com/office/drawing/2016/5/12/chartex" xmlns:cx7="http://schemas.microsoft.com/office/drawing/2016/5/13/chartex" xmlns:cx8="http://schemas.microsoft.com/office/drawing/2016/5/14/chartex" xmlns:mc="http://schemas.openxmlformats.org/markup-compatibility/2006" xmlns:aink="http://schemas.microsoft.com/office/drawing/2016/ink" xmlns:am3d="http://schemas.microsoft.com/office/drawing/2017/model3d" xmlns:o="urn:schemas-microsoft-com:office:office" xmlns:r="http://schemas.openxmlformats.org/officeDocument/2006/relationships" xmlns:m="http://schemas.openxmlformats.org/officeDocument/2006/math" xmlns:v="urn:schemas-microsoft-com:vml" xmlns:wp14="http://schemas.microsoft.com/office/word/2010/wordprocessingDrawing" xmlns:wp="http://schemas.openxmlformats.org/drawingml/2006/wordprocessingDrawing" xmlns:w10="urn:schemas-microsoft-com:office:word" xmlns:w="http://schemas.openxmlformats.org/wordprocessingml/2006/main" xmlns:w14="http://schemas.microsoft.com/office/word/2010/wordml" xmlns:w15="http://schemas.microsoft.com/office/word/2012/wordml" xmlns:w16cid="http://schemas.microsoft.com/office/word/2016/wordml/cid" xmlns:w16se="http://schemas.microsoft.com/office/word/2015/wordml/symex" xmlns:wpg="http://schemas.microsoft.com/office/word/2010/wordprocessingGroup" xmlns:wpi="http://schemas.microsoft.com/office/word/2010/wordprocessingInk" xmlns:wne="http://schemas.microsoft.com/office/word/2006/wordml" xmlns:wps="http://schemas.microsoft.com/office/word/2010/wordprocessingShape" mc:Ignorable="w14 w15 w16se w16cid wp14">
+<w:endnotes xmlns:wpc="http://schemas.microsoft.com/office/word/2010/wordprocessingCanvas" xmlns:cx="http://schemas.microsoft.com/office/drawing/2014/chartex" xmlns:cx1="http://schemas.microsoft.com/office/drawing/2015/9/8/chartex" xmlns:cx2="http://schemas.microsoft.com/office/drawing/2015/10/21/chartex" xmlns:cx3="http://schemas.microsoft.com/office/drawing/2016/5/9/chartex" xmlns:cx4="http://schemas.microsoft.com/office/drawing/2016/5/10/chartex" xmlns:cx5="http://schemas.microsoft.com/office/drawing/2016/5/11/chartex" xmlns:cx6="http://schemas.microsoft.com/office/drawing/2016/5/12/chartex" xmlns:cx7="http://schemas.microsoft.com/office/drawing/2016/5/13/chartex" xmlns:cx8="http://schemas.microsoft.com/office/drawing/2016/5/14/chartex" xmlns:mc="http://schemas.openxmlformats.org/markup-compatibility/2006" xmlns:aink="http://schemas.microsoft.com/office/drawing/2016/ink" xmlns:am3d="http://schemas.microsoft.com/office/drawing/2017/model3d" xmlns:o="urn:schemas-microsoft-com:office:office" xmlns:r="http://schemas.openxmlformats.org/officeDocument/2006/relationships" xmlns:m="http://schemas.openxmlformats.org/officeDocument/2006/math" xmlns:v="urn:schemas-microsoft-com:vml" xmlns:wp14="http://schemas.microsoft.com/office/word/2010/wordprocessingDrawing" xmlns:wp="http://schemas.openxmlformats.org/drawingml/2006/wordprocessingDrawing" xmlns:w10="urn:schemas-microsoft-com:office:word" xmlns:w="http://schemas.openxmlformats.org/wordprocessingml/2006/main" xmlns:w14="http://schemas.microsoft.com/office/word/2010/wordml" xmlns:w15="http://schemas.microsoft.com/office/word/2012/wordml" xmlns:w16cex="http://schemas.microsoft.com/office/word/2018/wordml/cex" xmlns:w16cid="http://schemas.microsoft.com/office/word/2016/wordml/cid" xmlns:w16="http://schemas.microsoft.com/office/word/2018/wordml" xmlns:w16se="http://schemas.microsoft.com/office/word/2015/wordml/symex" xmlns:wpg="http://schemas.microsoft.com/office/word/2010/wordprocessingGroup" xmlns:wpi="http://schemas.microsoft.com/office/word/2010/wordprocessingInk" xmlns:wne="http://schemas.microsoft.com/office/word/2006/wordml" xmlns:wps="http://schemas.microsoft.com/office/word/2010/wordprocessingShape" mc:Ignorable="w14 w15 w16se w16cid w16 w16cex wp14">
   <w:endnote w:type="separator" w:id="-1">
     <w:p>
       <w:r>
@@ -505,7 +512,7 @@
 </file>
 
 <file path=word/footer1.xml><?xml version="1.0" encoding="utf-8"?>
-<w:ftr xmlns:wpc="http://schemas.microsoft.com/office/word/2010/wordprocessingCanvas" xmlns:cx="http://schemas.microsoft.com/office/drawing/2014/chartex" xmlns:cx1="http://schemas.microsoft.com/office/drawing/2015/9/8/chartex" xmlns:cx2="http://schemas.microsoft.com/office/drawing/2015/10/21/chartex" xmlns:cx3="http://schemas.microsoft.com/office/drawing/2016/5/9/chartex" xmlns:cx4="http://schemas.microsoft.com/office/drawing/2016/5/10/chartex" xmlns:cx5="http://schemas.microsoft.com/office/drawing/2016/5/11/chartex" xmlns:cx6="http://schemas.microsoft.com/office/drawing/2016/5/12/chartex" xmlns:cx7="http://schemas.microsoft.com/office/drawing/2016/5/13/chartex" xmlns:cx8="http://schemas.microsoft.com/office/drawing/2016/5/14/chartex" xmlns:mc="http://schemas.openxmlformats.org/markup-compatibility/2006" xmlns:aink="http://schemas.microsoft.com/office/drawing/2016/ink" xmlns:am3d="http://schemas.microsoft.com/office/drawing/2017/model3d" xmlns:o="urn:schemas-microsoft-com:office:office" xmlns:r="http://schemas.openxmlformats.org/officeDocument/2006/relationships" xmlns:m="http://schemas.openxmlformats.org/officeDocument/2006/math" xmlns:v="urn:schemas-microsoft-com:vml" xmlns:wp14="http://schemas.microsoft.com/office/word/2010/wordprocessingDrawing" xmlns:wp="http://schemas.openxmlformats.org/drawingml/2006/wordprocessingDrawing" xmlns:w10="urn:schemas-microsoft-com:office:word" xmlns:w="http://schemas.openxmlformats.org/wordprocessingml/2006/main" xmlns:w14="http://schemas.microsoft.com/office/word/2010/wordml" xmlns:w15="http://schemas.microsoft.com/office/word/2012/wordml" xmlns:w16cid="http://schemas.microsoft.com/office/word/2016/wordml/cid" xmlns:w16se="http://schemas.microsoft.com/office/word/2015/wordml/symex" xmlns:wpg="http://schemas.microsoft.com/office/word/2010/wordprocessingGroup" xmlns:wpi="http://schemas.microsoft.com/office/word/2010/wordprocessingInk" xmlns:wne="http://schemas.microsoft.com/office/word/2006/wordml" xmlns:wps="http://schemas.microsoft.com/office/word/2010/wordprocessingShape" mc:Ignorable="w14 w15 w16se w16cid wp14">
+<w:ftr xmlns:wpc="http://schemas.microsoft.com/office/word/2010/wordprocessingCanvas" xmlns:cx="http://schemas.microsoft.com/office/drawing/2014/chartex" xmlns:cx1="http://schemas.microsoft.com/office/drawing/2015/9/8/chartex" xmlns:cx2="http://schemas.microsoft.com/office/drawing/2015/10/21/chartex" xmlns:cx3="http://schemas.microsoft.com/office/drawing/2016/5/9/chartex" xmlns:cx4="http://schemas.microsoft.com/office/drawing/2016/5/10/chartex" xmlns:cx5="http://schemas.microsoft.com/office/drawing/2016/5/11/chartex" xmlns:cx6="http://schemas.microsoft.com/office/drawing/2016/5/12/chartex" xmlns:cx7="http://schemas.microsoft.com/office/drawing/2016/5/13/chartex" xmlns:cx8="http://schemas.microsoft.com/office/drawing/2016/5/14/chartex" xmlns:mc="http://schemas.openxmlformats.org/markup-compatibility/2006" xmlns:aink="http://schemas.microsoft.com/office/drawing/2016/ink" xmlns:am3d="http://schemas.microsoft.com/office/drawing/2017/model3d" xmlns:o="urn:schemas-microsoft-com:office:office" xmlns:r="http://schemas.openxmlformats.org/officeDocument/2006/relationships" xmlns:m="http://schemas.openxmlformats.org/officeDocument/2006/math" xmlns:v="urn:schemas-microsoft-com:vml" xmlns:wp14="http://schemas.microsoft.com/office/word/2010/wordprocessingDrawing" xmlns:wp="http://schemas.openxmlformats.org/drawingml/2006/wordprocessingDrawing" xmlns:w10="urn:schemas-microsoft-com:office:word" xmlns:w="http://schemas.openxmlformats.org/wordprocessingml/2006/main" xmlns:w14="http://schemas.microsoft.com/office/word/2010/wordml" xmlns:w15="http://schemas.microsoft.com/office/word/2012/wordml" xmlns:w16cex="http://schemas.microsoft.com/office/word/2018/wordml/cex" xmlns:w16cid="http://schemas.microsoft.com/office/word/2016/wordml/cid" xmlns:w16="http://schemas.microsoft.com/office/word/2018/wordml" xmlns:w16se="http://schemas.microsoft.com/office/word/2015/wordml/symex" xmlns:wpg="http://schemas.microsoft.com/office/word/2010/wordprocessingGroup" xmlns:wpi="http://schemas.microsoft.com/office/word/2010/wordprocessingInk" xmlns:wne="http://schemas.microsoft.com/office/word/2006/wordml" xmlns:wps="http://schemas.microsoft.com/office/word/2010/wordprocessingShape" mc:Ignorable="w14 w15 w16se w16cid w16 w16cex wp14">
   <w:p>
     <w:pPr>
       <w:pStyle w:val="Footer"/>
@@ -515,7 +522,7 @@
         <w:noProof/>
       </w:rPr>
       <w:drawing>
-        <wp:anchor distT="0" distB="0" distL="114300" distR="114300" simplePos="0" relativeHeight="251659264" behindDoc="1" locked="0" layoutInCell="1" allowOverlap="1">
+        <wp:anchor distT="0" distB="0" distL="114300" distR="114300" simplePos="0" relativeHeight="251659264" behindDoc="1" locked="0" layoutInCell="1" allowOverlap="1" wp14:anchorId="59157A90" wp14:editId="280BBF1B">
           <wp:simplePos x="0" y="0"/>
           <wp:positionH relativeFrom="column">
             <wp:posOffset>2649855</wp:posOffset>
@@ -526,7 +533,7 @@
           <wp:extent cx="787400" cy="787400"/>
           <wp:effectExtent l="0" t="0" r="0" b="0"/>
           <wp:wrapNone/>
-          <wp:docPr id="1" name="Picture 0" descr="Small Use Shield_BlackOnTrans.eps"/>
+          <wp:docPr id="32" name="Picture 0" descr="Small Use Shield_BlackOnTrans.eps"/>
           <wp:cNvGraphicFramePr>
             <a:graphicFrameLocks xmlns:a="http://schemas.openxmlformats.org/drawingml/2006/main" noChangeAspect="1"/>
           </wp:cNvGraphicFramePr>
@@ -565,7 +572,7 @@
       <mc:AlternateContent>
         <mc:Choice Requires="wps">
           <w:drawing>
-            <wp:anchor distT="0" distB="0" distL="114300" distR="114300" simplePos="0" relativeHeight="251661312" behindDoc="0" locked="0" layoutInCell="1" allowOverlap="1">
+            <wp:anchor distT="0" distB="0" distL="114300" distR="114300" simplePos="0" relativeHeight="251661312" behindDoc="0" locked="0" layoutInCell="1" allowOverlap="1" wp14:anchorId="65AF2BA6" wp14:editId="0C2A6C07">
               <wp:simplePos x="0" y="0"/>
               <wp:positionH relativeFrom="column">
                 <wp:posOffset>-626745</wp:posOffset>
@@ -609,7 +616,7 @@
                       <a:effectLst/>
                       <a:extLst>
                         <a:ext uri="{C572A759-6A51-4108-AA02-DFA0A04FC94B}">
-                          <ma14:wrappingTextBoxFlag xmlns:o="urn:schemas-microsoft-com:office:office" xmlns:v="urn:schemas-microsoft-com:vml" xmlns:w10="urn:schemas-microsoft-com:office:word" xmlns:w="http://schemas.openxmlformats.org/wordprocessingml/2006/main" xmlns:ma14="http://schemas.microsoft.com/office/mac/drawingml/2011/main" xmlns=""/>
+                          <ma14:wrappingTextBoxFlag xmlns="" xmlns:ma14="http://schemas.microsoft.com/office/mac/drawingml/2011/main" xmlns:w="http://schemas.openxmlformats.org/wordprocessingml/2006/main" xmlns:w10="urn:schemas-microsoft-com:office:word" xmlns:v="urn:schemas-microsoft-com:vml" xmlns:o="urn:schemas-microsoft-com:office:office"/>
                         </a:ext>
                       </a:extLst>
                     </wps:spPr>
@@ -650,7 +657,7 @@
                               <w:sz w:val="17"/>
                               <w:szCs w:val="15"/>
                             </w:rPr>
-                            <w:t>941 Bloom Walk, SAL 342</w:t>
+                            <w:t>3650 McClintock Avenue, OHE 412</w:t>
                           </w:r>
                           <w:r>
                             <w:rPr>
@@ -669,7 +676,7 @@
                               <w:sz w:val="17"/>
                               <w:szCs w:val="15"/>
                             </w:rPr>
-                            <w:t>0781</w:t>
+                            <w:t>1456</w:t>
                           </w:r>
                           <w:r>
                             <w:rPr>
@@ -697,7 +704,7 @@
                               <w:sz w:val="17"/>
                               <w:szCs w:val="15"/>
                             </w:rPr>
-                            <w:t>7129</w:t>
+                            <w:t>4542</w:t>
                           </w:r>
                           <w:r>
                             <w:rPr>
@@ -731,11 +738,11 @@
         </mc:Choice>
         <mc:Fallback>
           <w:pict>
-            <v:shapetype id="_x0000_t202" coordsize="21600,21600" o:spt="202" path="m,l,21600r21600,l21600,xe">
+            <v:shapetype w14:anchorId="65AF2BA6" id="_x0000_t202" coordsize="21600,21600" o:spt="202" path="m,l,21600r21600,l21600,xe">
               <v:stroke joinstyle="miter"/>
               <v:path gradientshapeok="t" o:connecttype="rect"/>
             </v:shapetype>
-            <v:shape id="Text Box 2" o:spid="_x0000_s1027" type="#_x0000_t202" style="position:absolute;margin-left:-49.35pt;margin-top:-53.95pt;width:578pt;height:42pt;z-index:251661312;visibility:visible;mso-wrap-style:square;mso-width-percent:0;mso-height-percent:0;mso-wrap-distance-left:9pt;mso-wrap-distance-top:0;mso-wrap-distance-right:9pt;mso-wrap-distance-bottom:0;mso-position-horizontal:absolute;mso-position-horizontal-relative:text;mso-position-vertical:absolute;mso-position-vertical-relative:text;mso-width-percent:0;mso-height-percent:0;mso-width-relative:page;mso-height-relative:margin;v-text-anchor:top" o:gfxdata="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" filled="f" stroked="f">
+            <v:shape id="Text Box 2" o:spid="_x0000_s1027" type="#_x0000_t202" style="position:absolute;margin-left:-49.35pt;margin-top:-53.95pt;width:578pt;height:42pt;z-index:251661312;visibility:visible;mso-wrap-style:square;mso-width-percent:0;mso-height-percent:0;mso-wrap-distance-left:9pt;mso-wrap-distance-top:0;mso-wrap-distance-right:9pt;mso-wrap-distance-bottom:0;mso-position-horizontal:absolute;mso-position-horizontal-relative:text;mso-position-vertical:absolute;mso-position-vertical-relative:text;mso-width-percent:0;mso-height-percent:0;mso-width-relative:page;mso-height-relative:margin;v-text-anchor:top" o:gfxdata="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" filled="f" stroked="f">
               <v:textbox>
                 <w:txbxContent>
                   <w:p>
@@ -773,7 +780,7 @@
                         <w:sz w:val="17"/>
                         <w:szCs w:val="15"/>
                       </w:rPr>
-                      <w:t>941 Bloom Walk, SAL 342</w:t>
+                      <w:t>3650 McClintock Avenue, OHE 412</w:t>
                     </w:r>
                     <w:r>
                       <w:rPr>
@@ -792,7 +799,7 @@
                         <w:sz w:val="17"/>
                         <w:szCs w:val="15"/>
                       </w:rPr>
-                      <w:t>0781</w:t>
+                      <w:t>1456</w:t>
                     </w:r>
                     <w:r>
                       <w:rPr>
@@ -820,7 +827,7 @@
                         <w:sz w:val="17"/>
                         <w:szCs w:val="15"/>
                       </w:rPr>
-                      <w:t>7129</w:t>
+                      <w:t>4542</w:t>
                     </w:r>
                     <w:r>
                       <w:rPr>
@@ -845,7 +852,7 @@
 </file>
 
 <file path=word/footnotes.xml><?xml version="1.0" encoding="utf-8"?>
-<w:footnotes xmlns:wpc="http://schemas.microsoft.com/office/word/2010/wordprocessingCanvas" xmlns:cx="http://schemas.microsoft.com/office/drawing/2014/chartex" xmlns:cx1="http://schemas.microsoft.com/office/drawing/2015/9/8/chartex" xmlns:cx2="http://schemas.microsoft.com/office/drawing/2015/10/21/chartex" xmlns:cx3="http://schemas.microsoft.com/office/drawing/2016/5/9/chartex" xmlns:cx4="http://schemas.microsoft.com/office/drawing/2016/5/10/chartex" xmlns:cx5="http://schemas.microsoft.com/office/drawing/2016/5/11/chartex" xmlns:cx6="http://schemas.microsoft.com/office/drawing/2016/5/12/chartex" xmlns:cx7="http://schemas.microsoft.com/office/drawing/2016/5/13/chartex" xmlns:cx8="http://schemas.microsoft.com/office/drawing/2016/5/14/chartex" xmlns:mc="http://schemas.openxmlformats.org/markup-compatibility/2006" xmlns:aink="http://schemas.microsoft.com/office/drawing/2016/ink" xmlns:am3d="http://schemas.microsoft.com/office/drawing/2017/model3d" xmlns:o="urn:schemas-microsoft-com:office:office" xmlns:r="http://schemas.openxmlformats.org/officeDocument/2006/relationships" xmlns:m="http://schemas.openxmlformats.org/officeDocument/2006/math" xmlns:v="urn:schemas-microsoft-com:vml" xmlns:wp14="http://schemas.microsoft.com/office/word/2010/wordprocessingDrawing" xmlns:wp="http://schemas.openxmlformats.org/drawingml/2006/wordprocessingDrawing" xmlns:w10="urn:schemas-microsoft-com:office:word" xmlns:w="http://schemas.openxmlformats.org/wordprocessingml/2006/main" xmlns:w14="http://schemas.microsoft.com/office/word/2010/wordml" xmlns:w15="http://schemas.microsoft.com/office/word/2012/wordml" xmlns:w16cid="http://schemas.microsoft.com/office/word/2016/wordml/cid" xmlns:w16se="http://schemas.microsoft.com/office/word/2015/wordml/symex" xmlns:wpg="http://schemas.microsoft.com/office/word/2010/wordprocessingGroup" xmlns:wpi="http://schemas.microsoft.com/office/word/2010/wordprocessingInk" xmlns:wne="http://schemas.microsoft.com/office/word/2006/wordml" xmlns:wps="http://schemas.microsoft.com/office/word/2010/wordprocessingShape" mc:Ignorable="w14 w15 w16se w16cid wp14">
+<w:footnotes xmlns:wpc="http://schemas.microsoft.com/office/word/2010/wordprocessingCanvas" xmlns:cx="http://schemas.microsoft.com/office/drawing/2014/chartex" xmlns:cx1="http://schemas.microsoft.com/office/drawing/2015/9/8/chartex" xmlns:cx2="http://schemas.microsoft.com/office/drawing/2015/10/21/chartex" xmlns:cx3="http://schemas.microsoft.com/office/drawing/2016/5/9/chartex" xmlns:cx4="http://schemas.microsoft.com/office/drawing/2016/5/10/chartex" xmlns:cx5="http://schemas.microsoft.com/office/drawing/2016/5/11/chartex" xmlns:cx6="http://schemas.microsoft.com/office/drawing/2016/5/12/chartex" xmlns:cx7="http://schemas.microsoft.com/office/drawing/2016/5/13/chartex" xmlns:cx8="http://schemas.microsoft.com/office/drawing/2016/5/14/chartex" xmlns:mc="http://schemas.openxmlformats.org/markup-compatibility/2006" xmlns:aink="http://schemas.microsoft.com/office/drawing/2016/ink" xmlns:am3d="http://schemas.microsoft.com/office/drawing/2017/model3d" xmlns:o="urn:schemas-microsoft-com:office:office" xmlns:r="http://schemas.openxmlformats.org/officeDocument/2006/relationships" xmlns:m="http://schemas.openxmlformats.org/officeDocument/2006/math" xmlns:v="urn:schemas-microsoft-com:vml" xmlns:wp14="http://schemas.microsoft.com/office/word/2010/wordprocessingDrawing" xmlns:wp="http://schemas.openxmlformats.org/drawingml/2006/wordprocessingDrawing" xmlns:w10="urn:schemas-microsoft-com:office:word" xmlns:w="http://schemas.openxmlformats.org/wordprocessingml/2006/main" xmlns:w14="http://schemas.microsoft.com/office/word/2010/wordml" xmlns:w15="http://schemas.microsoft.com/office/word/2012/wordml" xmlns:w16cex="http://schemas.microsoft.com/office/word/2018/wordml/cex" xmlns:w16cid="http://schemas.microsoft.com/office/word/2016/wordml/cid" xmlns:w16="http://schemas.microsoft.com/office/word/2018/wordml" xmlns:w16se="http://schemas.microsoft.com/office/word/2015/wordml/symex" xmlns:wpg="http://schemas.microsoft.com/office/word/2010/wordprocessingGroup" xmlns:wpi="http://schemas.microsoft.com/office/word/2010/wordprocessingInk" xmlns:wne="http://schemas.microsoft.com/office/word/2006/wordml" xmlns:wps="http://schemas.microsoft.com/office/word/2010/wordprocessingShape" mc:Ignorable="w14 w15 w16se w16cid w16 w16cex wp14">
   <w:footnote w:type="separator" w:id="-1">
     <w:p>
       <w:r>
@@ -864,7 +871,7 @@
 </file>
 
 <file path=word/header1.xml><?xml version="1.0" encoding="utf-8"?>
-<w:hdr xmlns:wpc="http://schemas.microsoft.com/office/word/2010/wordprocessingCanvas" xmlns:cx="http://schemas.microsoft.com/office/drawing/2014/chartex" xmlns:cx1="http://schemas.microsoft.com/office/drawing/2015/9/8/chartex" xmlns:cx2="http://schemas.microsoft.com/office/drawing/2015/10/21/chartex" xmlns:cx3="http://schemas.microsoft.com/office/drawing/2016/5/9/chartex" xmlns:cx4="http://schemas.microsoft.com/office/drawing/2016/5/10/chartex" xmlns:cx5="http://schemas.microsoft.com/office/drawing/2016/5/11/chartex" xmlns:cx6="http://schemas.microsoft.com/office/drawing/2016/5/12/chartex" xmlns:cx7="http://schemas.microsoft.com/office/drawing/2016/5/13/chartex" xmlns:cx8="http://schemas.microsoft.com/office/drawing/2016/5/14/chartex" xmlns:mc="http://schemas.openxmlformats.org/markup-compatibility/2006" xmlns:aink="http://schemas.microsoft.com/office/drawing/2016/ink" xmlns:am3d="http://schemas.microsoft.com/office/drawing/2017/model3d" xmlns:o="urn:schemas-microsoft-com:office:office" xmlns:r="http://schemas.openxmlformats.org/officeDocument/2006/relationships" xmlns:m="http://schemas.openxmlformats.org/officeDocument/2006/math" xmlns:v="urn:schemas-microsoft-com:vml" xmlns:wp14="http://schemas.microsoft.com/office/word/2010/wordprocessingDrawing" xmlns:wp="http://schemas.openxmlformats.org/drawingml/2006/wordprocessingDrawing" xmlns:w10="urn:schemas-microsoft-com:office:word" xmlns:w="http://schemas.openxmlformats.org/wordprocessingml/2006/main" xmlns:w14="http://schemas.microsoft.com/office/word/2010/wordml" xmlns:w15="http://schemas.microsoft.com/office/word/2012/wordml" xmlns:w16cid="http://schemas.microsoft.com/office/word/2016/wordml/cid" xmlns:w16se="http://schemas.microsoft.com/office/word/2015/wordml/symex" xmlns:wpg="http://schemas.microsoft.com/office/word/2010/wordprocessingGroup" xmlns:wpi="http://schemas.microsoft.com/office/word/2010/wordprocessingInk" xmlns:wne="http://schemas.microsoft.com/office/word/2006/wordml" xmlns:wps="http://schemas.microsoft.com/office/word/2010/wordprocessingShape" mc:Ignorable="w14 w15 w16se w16cid wp14">
+<w:hdr xmlns:wpc="http://schemas.microsoft.com/office/word/2010/wordprocessingCanvas" xmlns:cx="http://schemas.microsoft.com/office/drawing/2014/chartex" xmlns:cx1="http://schemas.microsoft.com/office/drawing/2015/9/8/chartex" xmlns:cx2="http://schemas.microsoft.com/office/drawing/2015/10/21/chartex" xmlns:cx3="http://schemas.microsoft.com/office/drawing/2016/5/9/chartex" xmlns:cx4="http://schemas.microsoft.com/office/drawing/2016/5/10/chartex" xmlns:cx5="http://schemas.microsoft.com/office/drawing/2016/5/11/chartex" xmlns:cx6="http://schemas.microsoft.com/office/drawing/2016/5/12/chartex" xmlns:cx7="http://schemas.microsoft.com/office/drawing/2016/5/13/chartex" xmlns:cx8="http://schemas.microsoft.com/office/drawing/2016/5/14/chartex" xmlns:mc="http://schemas.openxmlformats.org/markup-compatibility/2006" xmlns:aink="http://schemas.microsoft.com/office/drawing/2016/ink" xmlns:am3d="http://schemas.microsoft.com/office/drawing/2017/model3d" xmlns:o="urn:schemas-microsoft-com:office:office" xmlns:r="http://schemas.openxmlformats.org/officeDocument/2006/relationships" xmlns:m="http://schemas.openxmlformats.org/officeDocument/2006/math" xmlns:v="urn:schemas-microsoft-com:vml" xmlns:wp14="http://schemas.microsoft.com/office/word/2010/wordprocessingDrawing" xmlns:wp="http://schemas.openxmlformats.org/drawingml/2006/wordprocessingDrawing" xmlns:w10="urn:schemas-microsoft-com:office:word" xmlns:w="http://schemas.openxmlformats.org/wordprocessingml/2006/main" xmlns:w14="http://schemas.microsoft.com/office/word/2010/wordml" xmlns:w15="http://schemas.microsoft.com/office/word/2012/wordml" xmlns:w16cex="http://schemas.microsoft.com/office/word/2018/wordml/cex" xmlns:w16cid="http://schemas.microsoft.com/office/word/2016/wordml/cid" xmlns:w16="http://schemas.microsoft.com/office/word/2018/wordml" xmlns:w16se="http://schemas.microsoft.com/office/word/2015/wordml/symex" xmlns:wpg="http://schemas.microsoft.com/office/word/2010/wordprocessingGroup" xmlns:wpi="http://schemas.microsoft.com/office/word/2010/wordprocessingInk" xmlns:wne="http://schemas.microsoft.com/office/word/2006/wordml" xmlns:wps="http://schemas.microsoft.com/office/word/2010/wordprocessingShape" mc:Ignorable="w14 w15 w16se w16cid w16 w16cex wp14">
   <w:p>
     <w:pPr>
       <w:pStyle w:val="Header"/>
@@ -874,10 +881,10 @@
         <w:noProof/>
       </w:rPr>
       <w:drawing>
-        <wp:inline distT="0" distB="0" distL="0" distR="0">
+        <wp:inline distT="0" distB="0" distL="0" distR="0" wp14:anchorId="393B9A4D" wp14:editId="3E9B603A">
           <wp:extent cx="5652770" cy="7315200"/>
           <wp:effectExtent l="0" t="0" r="0" b="0"/>
-          <wp:docPr id="2" name="Picture 1" descr="Primary USC Letterhead.pdf"/>
+          <wp:docPr id="30" name="Picture 1" descr="Primary USC Letterhead.pdf"/>
           <wp:cNvGraphicFramePr>
             <a:graphicFrameLocks xmlns:a="http://schemas.openxmlformats.org/drawingml/2006/main" noChangeAspect="1"/>
           </wp:cNvGraphicFramePr>
@@ -914,7 +921,7 @@
 </file>
 
 <file path=word/header2.xml><?xml version="1.0" encoding="utf-8"?>
-<w:hdr xmlns:wpc="http://schemas.microsoft.com/office/word/2010/wordprocessingCanvas" xmlns:cx="http://schemas.microsoft.com/office/drawing/2014/chartex" xmlns:cx1="http://schemas.microsoft.com/office/drawing/2015/9/8/chartex" xmlns:cx2="http://schemas.microsoft.com/office/drawing/2015/10/21/chartex" xmlns:cx3="http://schemas.microsoft.com/office/drawing/2016/5/9/chartex" xmlns:cx4="http://schemas.microsoft.com/office/drawing/2016/5/10/chartex" xmlns:cx5="http://schemas.microsoft.com/office/drawing/2016/5/11/chartex" xmlns:cx6="http://schemas.microsoft.com/office/drawing/2016/5/12/chartex" xmlns:cx7="http://schemas.microsoft.com/office/drawing/2016/5/13/chartex" xmlns:cx8="http://schemas.microsoft.com/office/drawing/2016/5/14/chartex" xmlns:mc="http://schemas.openxmlformats.org/markup-compatibility/2006" xmlns:aink="http://schemas.microsoft.com/office/drawing/2016/ink" xmlns:am3d="http://schemas.microsoft.com/office/drawing/2017/model3d" xmlns:o="urn:schemas-microsoft-com:office:office" xmlns:r="http://schemas.openxmlformats.org/officeDocument/2006/relationships" xmlns:m="http://schemas.openxmlformats.org/officeDocument/2006/math" xmlns:v="urn:schemas-microsoft-com:vml" xmlns:wp14="http://schemas.microsoft.com/office/word/2010/wordprocessingDrawing" xmlns:wp="http://schemas.openxmlformats.org/drawingml/2006/wordprocessingDrawing" xmlns:w10="urn:schemas-microsoft-com:office:word" xmlns:w="http://schemas.openxmlformats.org/wordprocessingml/2006/main" xmlns:w14="http://schemas.microsoft.com/office/word/2010/wordml" xmlns:w15="http://schemas.microsoft.com/office/word/2012/wordml" xmlns:w16cid="http://schemas.microsoft.com/office/word/2016/wordml/cid" xmlns:w16se="http://schemas.microsoft.com/office/word/2015/wordml/symex" xmlns:wpg="http://schemas.microsoft.com/office/word/2010/wordprocessingGroup" xmlns:wpi="http://schemas.microsoft.com/office/word/2010/wordprocessingInk" xmlns:wne="http://schemas.microsoft.com/office/word/2006/wordml" xmlns:wps="http://schemas.microsoft.com/office/word/2010/wordprocessingShape" mc:Ignorable="w14 w15 w16se w16cid wp14">
+<w:hdr xmlns:wpc="http://schemas.microsoft.com/office/word/2010/wordprocessingCanvas" xmlns:cx="http://schemas.microsoft.com/office/drawing/2014/chartex" xmlns:cx1="http://schemas.microsoft.com/office/drawing/2015/9/8/chartex" xmlns:cx2="http://schemas.microsoft.com/office/drawing/2015/10/21/chartex" xmlns:cx3="http://schemas.microsoft.com/office/drawing/2016/5/9/chartex" xmlns:cx4="http://schemas.microsoft.com/office/drawing/2016/5/10/chartex" xmlns:cx5="http://schemas.microsoft.com/office/drawing/2016/5/11/chartex" xmlns:cx6="http://schemas.microsoft.com/office/drawing/2016/5/12/chartex" xmlns:cx7="http://schemas.microsoft.com/office/drawing/2016/5/13/chartex" xmlns:cx8="http://schemas.microsoft.com/office/drawing/2016/5/14/chartex" xmlns:mc="http://schemas.openxmlformats.org/markup-compatibility/2006" xmlns:aink="http://schemas.microsoft.com/office/drawing/2016/ink" xmlns:am3d="http://schemas.microsoft.com/office/drawing/2017/model3d" xmlns:o="urn:schemas-microsoft-com:office:office" xmlns:r="http://schemas.openxmlformats.org/officeDocument/2006/relationships" xmlns:m="http://schemas.openxmlformats.org/officeDocument/2006/math" xmlns:v="urn:schemas-microsoft-com:vml" xmlns:wp14="http://schemas.microsoft.com/office/word/2010/wordprocessingDrawing" xmlns:wp="http://schemas.openxmlformats.org/drawingml/2006/wordprocessingDrawing" xmlns:w10="urn:schemas-microsoft-com:office:word" xmlns:w="http://schemas.openxmlformats.org/wordprocessingml/2006/main" xmlns:w14="http://schemas.microsoft.com/office/word/2010/wordml" xmlns:w15="http://schemas.microsoft.com/office/word/2012/wordml" xmlns:w16cex="http://schemas.microsoft.com/office/word/2018/wordml/cex" xmlns:w16cid="http://schemas.microsoft.com/office/word/2016/wordml/cid" xmlns:w16="http://schemas.microsoft.com/office/word/2018/wordml" xmlns:w16se="http://schemas.microsoft.com/office/word/2015/wordml/symex" xmlns:wpg="http://schemas.microsoft.com/office/word/2010/wordprocessingGroup" xmlns:wpi="http://schemas.microsoft.com/office/word/2010/wordprocessingInk" xmlns:wne="http://schemas.microsoft.com/office/word/2006/wordml" xmlns:wps="http://schemas.microsoft.com/office/word/2010/wordprocessingShape" mc:Ignorable="w14 w15 w16se w16cid w16 w16cex wp14">
   <w:p>
     <w:pPr>
       <w:pStyle w:val="Header"/>
@@ -924,7 +931,7 @@
         <w:noProof/>
       </w:rPr>
       <w:drawing>
-        <wp:anchor distT="0" distB="0" distL="114300" distR="114300" simplePos="0" relativeHeight="251657216" behindDoc="0" locked="0" layoutInCell="1" allowOverlap="1">
+        <wp:anchor distT="0" distB="0" distL="114300" distR="114300" simplePos="0" relativeHeight="251657216" behindDoc="0" locked="0" layoutInCell="1" allowOverlap="1" wp14:anchorId="69C76C41" wp14:editId="2290FBFE">
           <wp:simplePos x="0" y="0"/>
           <wp:positionH relativeFrom="column">
             <wp:posOffset>-982345</wp:posOffset>
@@ -935,7 +942,7 @@
           <wp:extent cx="2374900" cy="838200"/>
           <wp:effectExtent l="0" t="0" r="0" b="0"/>
           <wp:wrapNone/>
-          <wp:docPr id="45" name="Picture 0" descr="Formal_Viterbi_CardOnTrans.eps"/>
+          <wp:docPr id="31" name="Picture 0" descr="Formal_Viterbi_CardOnTrans.eps"/>
           <wp:cNvGraphicFramePr>
             <a:graphicFrameLocks xmlns:a="http://schemas.openxmlformats.org/drawingml/2006/main" noChangeAspect="1"/>
           </wp:cNvGraphicFramePr>
@@ -974,7 +981,7 @@
       <mc:AlternateContent>
         <mc:Choice Requires="wps">
           <w:drawing>
-            <wp:anchor distT="0" distB="0" distL="114300" distR="114300" simplePos="0" relativeHeight="251660288" behindDoc="0" locked="0" layoutInCell="1" allowOverlap="1">
+            <wp:anchor distT="0" distB="0" distL="114300" distR="114300" simplePos="0" relativeHeight="251660288" behindDoc="0" locked="0" layoutInCell="1" allowOverlap="1" wp14:anchorId="2F1FF4D9" wp14:editId="7800FDCC">
               <wp:simplePos x="0" y="0"/>
               <wp:positionH relativeFrom="column">
                 <wp:posOffset>3244215</wp:posOffset>
@@ -1018,7 +1025,7 @@
                       <a:effectLst/>
                       <a:extLst>
                         <a:ext uri="{C572A759-6A51-4108-AA02-DFA0A04FC94B}">
-                          <ma14:wrappingTextBoxFlag xmlns:o="urn:schemas-microsoft-com:office:office" xmlns:v="urn:schemas-microsoft-com:vml" xmlns:w10="urn:schemas-microsoft-com:office:word" xmlns:w="http://schemas.openxmlformats.org/wordprocessingml/2006/main" xmlns:ma14="http://schemas.microsoft.com/office/mac/drawingml/2011/main" xmlns=""/>
+                          <ma14:wrappingTextBoxFlag xmlns="" xmlns:ma14="http://schemas.microsoft.com/office/mac/drawingml/2011/main" xmlns:w="http://schemas.openxmlformats.org/wordprocessingml/2006/main" xmlns:w10="urn:schemas-microsoft-com:office:word" xmlns:v="urn:schemas-microsoft-com:vml" xmlns:o="urn:schemas-microsoft-com:office:office"/>
                         </a:ext>
                       </a:extLst>
                     </wps:spPr>
@@ -1027,6 +1034,13 @@
                         <w:p>
                           <w:pPr>
                             <w:jc w:val="right"/>
+                            <w:rPr>
+                              <w:rFonts w:ascii="Times New Roman" w:hAnsi="Times New Roman" w:cs="Adobe Caslon Pro"/>
+                              <w:i/>
+                              <w:color w:val="000000"/>
+                              <w:sz w:val="20"/>
+                              <w:szCs w:val="16"/>
+                            </w:rPr>
                           </w:pPr>
                           <w:r>
                             <w:rPr>
@@ -1036,7 +1050,7 @@
                               <w:sz w:val="16"/>
                               <w:szCs w:val="16"/>
                             </w:rPr>
-                            <w:t>Department of Computer Science</w:t>
+                            <w:t>Viterbi School of Engineering</w:t>
                           </w:r>
                           <w:r>
                             <w:rPr>
@@ -1084,7 +1098,42 @@
                               <w:sz w:val="20"/>
                               <w:szCs w:val="16"/>
                             </w:rPr>
-                            <w:t>Associate Professor of Engineering Practice</w:t>
+                            <w:t xml:space="preserve">Professor of </w:t>
+                          </w:r>
+                          <w:r>
+                            <w:rPr>
+                              <w:rFonts w:ascii="Times New Roman" w:hAnsi="Times New Roman" w:cs="Adobe Caslon Pro"/>
+                              <w:i/>
+                              <w:color w:val="000000"/>
+                              <w:sz w:val="20"/>
+                              <w:szCs w:val="16"/>
+                            </w:rPr>
+                            <w:t>Computer Science</w:t>
+                          </w:r>
+                          <w:r>
+                            <w:rPr>
+                              <w:rFonts w:ascii="Times New Roman" w:hAnsi="Times New Roman" w:cs="Adobe Caslon Pro"/>
+                              <w:i/>
+                              <w:color w:val="000000"/>
+                              <w:sz w:val="20"/>
+                              <w:szCs w:val="16"/>
+                            </w:rPr>
+                            <w:t xml:space="preserve"> Practice</w:t>
+                          </w:r>
+                        </w:p>
+                        <w:p>
+                          <w:pPr>
+                            <w:jc w:val="right"/>
+                          </w:pPr>
+                          <w:r>
+                            <w:rPr>
+                              <w:rFonts w:ascii="Times New Roman" w:hAnsi="Times New Roman" w:cs="Adobe Caslon Pro"/>
+                              <w:i/>
+                              <w:color w:val="000000"/>
+                              <w:sz w:val="20"/>
+                              <w:szCs w:val="16"/>
+                            </w:rPr>
+                            <w:t>Director, Information Technology Program</w:t>
                           </w:r>
                           <w:r>
                             <w:rPr>
@@ -1127,16 +1176,23 @@
         </mc:Choice>
         <mc:Fallback>
           <w:pict>
-            <v:shapetype id="_x0000_t202" coordsize="21600,21600" o:spt="202" path="m,l,21600r21600,l21600,xe">
+            <v:shapetype w14:anchorId="2F1FF4D9" id="_x0000_t202" coordsize="21600,21600" o:spt="202" path="m,l,21600r21600,l21600,xe">
               <v:stroke joinstyle="miter"/>
               <v:path gradientshapeok="t" o:connecttype="rect"/>
             </v:shapetype>
-            <v:shape id="Text Box 8" o:spid="_x0000_s1026" type="#_x0000_t202" style="position:absolute;margin-left:255.45pt;margin-top:-4.75pt;width:228.85pt;height:76.75pt;z-index:251660288;visibility:visible;mso-wrap-style:square;mso-width-percent:0;mso-height-percent:0;mso-wrap-distance-left:9pt;mso-wrap-distance-top:0;mso-wrap-distance-right:9pt;mso-wrap-distance-bottom:0;mso-position-horizontal:absolute;mso-position-horizontal-relative:text;mso-position-vertical:absolute;mso-position-vertical-relative:text;mso-width-percent:0;mso-height-percent:0;mso-width-relative:page;mso-height-relative:margin;v-text-anchor:top" o:gfxdata="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" filled="f" stroked="f">
+            <v:shape id="Text Box 8" o:spid="_x0000_s1026" type="#_x0000_t202" style="position:absolute;margin-left:255.45pt;margin-top:-4.75pt;width:228.85pt;height:76.75pt;z-index:251660288;visibility:visible;mso-wrap-style:square;mso-width-percent:0;mso-height-percent:0;mso-wrap-distance-left:9pt;mso-wrap-distance-top:0;mso-wrap-distance-right:9pt;mso-wrap-distance-bottom:0;mso-position-horizontal:absolute;mso-position-horizontal-relative:text;mso-position-vertical:absolute;mso-position-vertical-relative:text;mso-width-percent:0;mso-height-percent:0;mso-width-relative:page;mso-height-relative:margin;v-text-anchor:top" o:gfxdata="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" filled="f" stroked="f">
               <v:textbox>
                 <w:txbxContent>
                   <w:p>
                     <w:pPr>
                       <w:jc w:val="right"/>
+                      <w:rPr>
+                        <w:rFonts w:ascii="Times New Roman" w:hAnsi="Times New Roman" w:cs="Adobe Caslon Pro"/>
+                        <w:i/>
+                        <w:color w:val="000000"/>
+                        <w:sz w:val="20"/>
+                        <w:szCs w:val="16"/>
+                      </w:rPr>
                     </w:pPr>
                     <w:r>
                       <w:rPr>
@@ -1146,7 +1202,7 @@
                         <w:sz w:val="16"/>
                         <w:szCs w:val="16"/>
                       </w:rPr>
-                      <w:t>Department of Computer Science</w:t>
+                      <w:t>Viterbi School of Engineering</w:t>
                     </w:r>
                     <w:r>
                       <w:rPr>
@@ -1194,7 +1250,42 @@
                         <w:sz w:val="20"/>
                         <w:szCs w:val="16"/>
                       </w:rPr>
-                      <w:t>Associate Professor of Engineering Practice</w:t>
+                      <w:t xml:space="preserve">Professor of </w:t>
+                    </w:r>
+                    <w:r>
+                      <w:rPr>
+                        <w:rFonts w:ascii="Times New Roman" w:hAnsi="Times New Roman" w:cs="Adobe Caslon Pro"/>
+                        <w:i/>
+                        <w:color w:val="000000"/>
+                        <w:sz w:val="20"/>
+                        <w:szCs w:val="16"/>
+                      </w:rPr>
+                      <w:t>Computer Science</w:t>
+                    </w:r>
+                    <w:r>
+                      <w:rPr>
+                        <w:rFonts w:ascii="Times New Roman" w:hAnsi="Times New Roman" w:cs="Adobe Caslon Pro"/>
+                        <w:i/>
+                        <w:color w:val="000000"/>
+                        <w:sz w:val="20"/>
+                        <w:szCs w:val="16"/>
+                      </w:rPr>
+                      <w:t xml:space="preserve"> Practice</w:t>
+                    </w:r>
+                  </w:p>
+                  <w:p>
+                    <w:pPr>
+                      <w:jc w:val="right"/>
+                    </w:pPr>
+                    <w:r>
+                      <w:rPr>
+                        <w:rFonts w:ascii="Times New Roman" w:hAnsi="Times New Roman" w:cs="Adobe Caslon Pro"/>
+                        <w:i/>
+                        <w:color w:val="000000"/>
+                        <w:sz w:val="20"/>
+                        <w:szCs w:val="16"/>
+                      </w:rPr>
+                      <w:t>Director, Information Technology Program</w:t>
                     </w:r>
                     <w:r>
                       <w:rPr>
@@ -1228,7 +1319,7 @@
 </file>
 
 <file path=word/styles.xml><?xml version="1.0" encoding="utf-8"?>
-<w:styles xmlns:mc="http://schemas.openxmlformats.org/markup-compatibility/2006" xmlns:r="http://schemas.openxmlformats.org/officeDocument/2006/relationships" xmlns:w="http://schemas.openxmlformats.org/wordprocessingml/2006/main" xmlns:w14="http://schemas.microsoft.com/office/word/2010/wordml" xmlns:w15="http://schemas.microsoft.com/office/word/2012/wordml" xmlns:w16cid="http://schemas.microsoft.com/office/word/2016/wordml/cid" xmlns:w16se="http://schemas.microsoft.com/office/word/2015/wordml/symex" mc:Ignorable="w14 w15 w16se w16cid">
+<w:styles xmlns:mc="http://schemas.openxmlformats.org/markup-compatibility/2006" xmlns:r="http://schemas.openxmlformats.org/officeDocument/2006/relationships" xmlns:w="http://schemas.openxmlformats.org/wordprocessingml/2006/main" xmlns:w14="http://schemas.microsoft.com/office/word/2010/wordml" xmlns:w15="http://schemas.microsoft.com/office/word/2012/wordml" xmlns:w16cex="http://schemas.microsoft.com/office/word/2018/wordml/cex" xmlns:w16cid="http://schemas.microsoft.com/office/word/2016/wordml/cid" xmlns:w16="http://schemas.microsoft.com/office/word/2018/wordml" xmlns:w16se="http://schemas.microsoft.com/office/word/2015/wordml/symex" mc:Ignorable="w14 w15 w16se w16cid w16 w16cex">
   <w:docDefaults>
     <w:rPrDefault>
       <w:rPr>
@@ -1240,7 +1331,7 @@
     </w:rPrDefault>
     <w:pPrDefault/>
   </w:docDefaults>
-  <w:latentStyles w:defLockedState="0" w:defUIPriority="0" w:defSemiHidden="0" w:defUnhideWhenUsed="0" w:defQFormat="0" w:count="375">
+  <w:latentStyles w:defLockedState="0" w:defUIPriority="0" w:defSemiHidden="0" w:defUnhideWhenUsed="0" w:defQFormat="0" w:count="376">
     <w:lsdException w:name="index 1" w:semiHidden="1" w:unhideWhenUsed="1"/>
     <w:lsdException w:name="index 7" w:semiHidden="1" w:unhideWhenUsed="1"/>
     <w:lsdException w:name="index 8" w:semiHidden="1" w:unhideWhenUsed="1"/>
@@ -1573,6 +1664,7 @@
     <w:lsdException w:name="Smart Hyperlink" w:semiHidden="1" w:uiPriority="99" w:unhideWhenUsed="1"/>
     <w:lsdException w:name="Hashtag" w:semiHidden="1" w:uiPriority="99" w:unhideWhenUsed="1"/>
     <w:lsdException w:name="Unresolved Mention" w:semiHidden="1" w:uiPriority="99" w:unhideWhenUsed="1"/>
+    <w:lsdException w:name="Smart Link" w:semiHidden="1" w:uiPriority="99" w:unhideWhenUsed="1"/>
   </w:latentStyles>
   <w:style w:type="paragraph" w:default="1" w:styleId="Normal">
     <w:name w:val="Normal"/>
@@ -2033,4 +2125,16 @@
   </a:objectDefaults>
   <a:extraClrSchemeLst/>
 </a:theme>
+</file>
+
+<file path=customXml/item1.xml><?xml version="1.0" encoding="utf-8"?>
+<b:Sources xmlns:b="http://schemas.openxmlformats.org/officeDocument/2006/bibliography" xmlns="http://schemas.openxmlformats.org/officeDocument/2006/bibliography" SelectedStyle="\APASixthEditionOfficeOnline.xsl" StyleName="APA" Version="6"/>
+</file>
+
+<file path=customXml/itemProps1.xml><?xml version="1.0" encoding="utf-8"?>
+<ds:datastoreItem xmlns:ds="http://schemas.openxmlformats.org/officeDocument/2006/customXml" ds:itemID="{50435597-0A13-4ED0-BD58-03C8AED2F6DD}">
+  <ds:schemaRefs>
+    <ds:schemaRef ds:uri="http://schemas.openxmlformats.org/officeDocument/2006/bibliography"/>
+  </ds:schemaRefs>
+</ds:datastoreItem>
 </file>
</xml_diff>